<commit_message>
changement dans la bd et dans les pages
</commit_message>
<xml_diff>
--- a/TP1.docx
+++ b/TP1.docx
@@ -1123,10 +1123,10 @@
           <w:lang w:val="fr-CA"/>
         </w:rPr>
         <w:drawing>
-          <wp:inline distT="0" distB="0" distL="0" distR="0" wp14:anchorId="608EBE5E" wp14:editId="388F7B4B">
-            <wp:extent cx="5450205" cy="5267325"/>
-            <wp:effectExtent l="0" t="0" r="0" b="3175"/>
-            <wp:docPr id="1830379482" name="Image 1"/>
+          <wp:inline distT="0" distB="0" distL="0" distR="0" wp14:anchorId="5CE88FDE" wp14:editId="5B3E2E10">
+            <wp:extent cx="5450205" cy="5314950"/>
+            <wp:effectExtent l="0" t="0" r="0" b="6350"/>
+            <wp:docPr id="1703146599" name="Image 1"/>
             <wp:cNvGraphicFramePr>
               <a:graphicFrameLocks xmlns:a="http://schemas.openxmlformats.org/drawingml/2006/main" noChangeAspect="1"/>
             </wp:cNvGraphicFramePr>
@@ -1134,11 +1134,11 @@
               <a:graphicData uri="http://schemas.openxmlformats.org/drawingml/2006/picture">
                 <pic:pic xmlns:pic="http://schemas.openxmlformats.org/drawingml/2006/picture">
                   <pic:nvPicPr>
-                    <pic:cNvPr id="1830379482" name="Image 1830379482"/>
+                    <pic:cNvPr id="1703146599" name="Image 1703146599"/>
                     <pic:cNvPicPr/>
                   </pic:nvPicPr>
                   <pic:blipFill>
-                    <a:blip r:embed="rId6">
+                    <a:blip r:embed="rId6" cstate="print">
                       <a:extLst>
                         <a:ext uri="{28A0092B-C50C-407E-A947-70E740481C1C}">
                           <a14:useLocalDpi xmlns:a14="http://schemas.microsoft.com/office/drawing/2010/main" val="0"/>
@@ -1152,7 +1152,7 @@
                   <pic:spPr>
                     <a:xfrm>
                       <a:off x="0" y="0"/>
-                      <a:ext cx="5450205" cy="5267325"/>
+                      <a:ext cx="5450205" cy="5314950"/>
                     </a:xfrm>
                     <a:prstGeom prst="rect">
                       <a:avLst/>
@@ -1202,7 +1202,12 @@
           <w14:ligatures w14:val="none"/>
         </w:rPr>
       </w:pPr>
-      <w:r>
+    </w:p>
+    <w:p>
+      <w:pPr>
+        <w:spacing w:before="100" w:beforeAutospacing="1" w:after="100" w:afterAutospacing="1" w:line="240" w:lineRule="auto"/>
+        <w:ind w:left="0" w:firstLine="0"/>
+        <w:jc w:val="left"/>
         <w:rPr>
           <w:rFonts w:eastAsia="Times New Roman"/>
           <w:color w:val="auto"/>
@@ -1210,6 +1215,30 @@
           <w:lang w:val="fr-CA" w:eastAsia="fr-CA" w:bidi="ar-SA"/>
           <w14:ligatures w14:val="none"/>
         </w:rPr>
+      </w:pPr>
+    </w:p>
+    <w:p>
+      <w:pPr>
+        <w:spacing w:before="100" w:beforeAutospacing="1" w:after="100" w:afterAutospacing="1" w:line="240" w:lineRule="auto"/>
+        <w:ind w:left="0" w:firstLine="0"/>
+        <w:jc w:val="left"/>
+        <w:rPr>
+          <w:rFonts w:eastAsia="Times New Roman"/>
+          <w:color w:val="auto"/>
+          <w:kern w:val="0"/>
+          <w:lang w:val="fr-CA" w:eastAsia="fr-CA" w:bidi="ar-SA"/>
+          <w14:ligatures w14:val="none"/>
+        </w:rPr>
+      </w:pPr>
+      <w:r>
+        <w:rPr>
+          <w:rFonts w:eastAsia="Times New Roman"/>
+          <w:color w:val="auto"/>
+          <w:kern w:val="0"/>
+          <w:lang w:val="fr-CA" w:eastAsia="fr-CA" w:bidi="ar-SA"/>
+          <w14:ligatures w14:val="none"/>
+        </w:rPr>
+        <w:lastRenderedPageBreak/>
         <w:t>Projet qui consiste à vendre des automobiles, achetées chez des producteurs d’automobiles, à des clients !</w:t>
       </w:r>
     </w:p>
@@ -1264,7 +1293,6 @@
           <w:lang w:val="fr-CA" w:eastAsia="fr-CA" w:bidi="ar-SA"/>
           <w14:ligatures w14:val="none"/>
         </w:rPr>
-        <w:lastRenderedPageBreak/>
         <w:t>Plusieurs automobiles par fabricant et il peut y avoir un fabricant sans automobile.</w:t>
       </w:r>
     </w:p>
@@ -1554,25 +1582,7 @@
             <w:szCs w:val="20"/>
             <w:lang w:val="fr-CA"/>
           </w:rPr>
-          <w:t>https://github.com/matototo/effective-</w:t>
-        </w:r>
-        <w:r>
-          <w:rPr>
-            <w:rStyle w:val="Hyperlien"/>
-            <w:sz w:val="20"/>
-            <w:szCs w:val="20"/>
-            <w:lang w:val="fr-CA"/>
-          </w:rPr>
-          <w:t>c</w:t>
-        </w:r>
-        <w:r>
-          <w:rPr>
-            <w:rStyle w:val="Hyperlien"/>
-            <w:sz w:val="20"/>
-            <w:szCs w:val="20"/>
-            <w:lang w:val="fr-CA"/>
-          </w:rPr>
-          <w:t>hainsaw</w:t>
+          <w:t>https://github.com/matototo/effective-chainsaw</w:t>
         </w:r>
       </w:hyperlink>
     </w:p>

</xml_diff>

<commit_message>
jai fais le validator pour store bill
</commit_message>
<xml_diff>
--- a/TP1.docx
+++ b/TP1.docx
@@ -1202,12 +1202,7 @@
           <w14:ligatures w14:val="none"/>
         </w:rPr>
       </w:pPr>
-    </w:p>
-    <w:p>
-      <w:pPr>
-        <w:spacing w:before="100" w:beforeAutospacing="1" w:after="100" w:afterAutospacing="1" w:line="240" w:lineRule="auto"/>
-        <w:ind w:left="0" w:firstLine="0"/>
-        <w:jc w:val="left"/>
+      <w:r>
         <w:rPr>
           <w:rFonts w:eastAsia="Times New Roman"/>
           <w:color w:val="auto"/>
@@ -1215,13 +1210,9 @@
           <w:lang w:val="fr-CA" w:eastAsia="fr-CA" w:bidi="ar-SA"/>
           <w14:ligatures w14:val="none"/>
         </w:rPr>
-      </w:pPr>
-    </w:p>
-    <w:p>
-      <w:pPr>
-        <w:spacing w:before="100" w:beforeAutospacing="1" w:after="100" w:afterAutospacing="1" w:line="240" w:lineRule="auto"/>
-        <w:ind w:left="0" w:firstLine="0"/>
-        <w:jc w:val="left"/>
+        <w:t>NB : J’ai changé l’architecture de la bd pour avoir 4 tables</w:t>
+      </w:r>
+      <w:r>
         <w:rPr>
           <w:rFonts w:eastAsia="Times New Roman"/>
           <w:color w:val="auto"/>
@@ -1229,7 +1220,9 @@
           <w:lang w:val="fr-CA" w:eastAsia="fr-CA" w:bidi="ar-SA"/>
           <w14:ligatures w14:val="none"/>
         </w:rPr>
-      </w:pPr>
+        <w:t xml:space="preserve"> </w:t>
+      </w:r>
+      <w:proofErr w:type="gramStart"/>
       <w:r>
         <w:rPr>
           <w:rFonts w:eastAsia="Times New Roman"/>
@@ -1238,7 +1231,127 @@
           <w:lang w:val="fr-CA" w:eastAsia="fr-CA" w:bidi="ar-SA"/>
           <w14:ligatures w14:val="none"/>
         </w:rPr>
-        <w:lastRenderedPageBreak/>
+        <w:t>( la</w:t>
+      </w:r>
+      <w:proofErr w:type="gramEnd"/>
+      <w:r>
+        <w:rPr>
+          <w:rFonts w:eastAsia="Times New Roman"/>
+          <w:color w:val="auto"/>
+          <w:kern w:val="0"/>
+          <w:lang w:val="fr-CA" w:eastAsia="fr-CA" w:bidi="ar-SA"/>
+          <w14:ligatures w14:val="none"/>
+        </w:rPr>
+        <w:t xml:space="preserve"> table </w:t>
+      </w:r>
+      <w:proofErr w:type="spellStart"/>
+      <w:r>
+        <w:rPr>
+          <w:rFonts w:eastAsia="Times New Roman"/>
+          <w:color w:val="auto"/>
+          <w:kern w:val="0"/>
+          <w:lang w:val="fr-CA" w:eastAsia="fr-CA" w:bidi="ar-SA"/>
+          <w14:ligatures w14:val="none"/>
+        </w:rPr>
+        <w:t>automobile_bill_id</w:t>
+      </w:r>
+      <w:proofErr w:type="spellEnd"/>
+      <w:r>
+        <w:rPr>
+          <w:rFonts w:eastAsia="Times New Roman"/>
+          <w:color w:val="auto"/>
+          <w:kern w:val="0"/>
+          <w:lang w:val="fr-CA" w:eastAsia="fr-CA" w:bidi="ar-SA"/>
+          <w14:ligatures w14:val="none"/>
+        </w:rPr>
+        <w:t xml:space="preserve"> est dans </w:t>
+      </w:r>
+      <w:proofErr w:type="spellStart"/>
+      <w:r>
+        <w:rPr>
+          <w:rFonts w:eastAsia="Times New Roman"/>
+          <w:color w:val="auto"/>
+          <w:kern w:val="0"/>
+          <w:lang w:val="fr-CA" w:eastAsia="fr-CA" w:bidi="ar-SA"/>
+          <w14:ligatures w14:val="none"/>
+        </w:rPr>
+        <w:t>automobile_id</w:t>
+      </w:r>
+      <w:proofErr w:type="spellEnd"/>
+      <w:r>
+        <w:rPr>
+          <w:rFonts w:eastAsia="Times New Roman"/>
+          <w:color w:val="auto"/>
+          <w:kern w:val="0"/>
+          <w:lang w:val="fr-CA" w:eastAsia="fr-CA" w:bidi="ar-SA"/>
+          <w14:ligatures w14:val="none"/>
+        </w:rPr>
+        <w:t>)</w:t>
+      </w:r>
+    </w:p>
+    <w:p>
+      <w:pPr>
+        <w:spacing w:before="100" w:beforeAutospacing="1" w:after="100" w:afterAutospacing="1" w:line="240" w:lineRule="auto"/>
+        <w:ind w:left="0" w:firstLine="0"/>
+        <w:jc w:val="left"/>
+        <w:rPr>
+          <w:rFonts w:eastAsia="Times New Roman"/>
+          <w:color w:val="auto"/>
+          <w:kern w:val="0"/>
+          <w:lang w:val="fr-CA" w:eastAsia="fr-CA" w:bidi="ar-SA"/>
+          <w14:ligatures w14:val="none"/>
+        </w:rPr>
+      </w:pPr>
+    </w:p>
+    <w:p>
+      <w:pPr>
+        <w:spacing w:before="100" w:beforeAutospacing="1" w:after="100" w:afterAutospacing="1" w:line="240" w:lineRule="auto"/>
+        <w:ind w:left="0" w:firstLine="0"/>
+        <w:jc w:val="left"/>
+        <w:rPr>
+          <w:rFonts w:eastAsia="Times New Roman"/>
+          <w:color w:val="auto"/>
+          <w:kern w:val="0"/>
+          <w:lang w:val="fr-CA" w:eastAsia="fr-CA" w:bidi="ar-SA"/>
+          <w14:ligatures w14:val="none"/>
+        </w:rPr>
+      </w:pPr>
+    </w:p>
+    <w:p>
+      <w:pPr>
+        <w:spacing w:before="100" w:beforeAutospacing="1" w:after="100" w:afterAutospacing="1" w:line="240" w:lineRule="auto"/>
+        <w:ind w:left="0" w:firstLine="0"/>
+        <w:jc w:val="left"/>
+        <w:rPr>
+          <w:rFonts w:eastAsia="Times New Roman"/>
+          <w:color w:val="auto"/>
+          <w:kern w:val="0"/>
+          <w:lang w:val="fr-CA" w:eastAsia="fr-CA" w:bidi="ar-SA"/>
+          <w14:ligatures w14:val="none"/>
+        </w:rPr>
+      </w:pPr>
+    </w:p>
+    <w:p>
+      <w:pPr>
+        <w:spacing w:before="100" w:beforeAutospacing="1" w:after="100" w:afterAutospacing="1" w:line="240" w:lineRule="auto"/>
+        <w:ind w:left="0" w:firstLine="0"/>
+        <w:jc w:val="left"/>
+        <w:rPr>
+          <w:rFonts w:eastAsia="Times New Roman"/>
+          <w:color w:val="auto"/>
+          <w:kern w:val="0"/>
+          <w:lang w:val="fr-CA" w:eastAsia="fr-CA" w:bidi="ar-SA"/>
+          <w14:ligatures w14:val="none"/>
+        </w:rPr>
+      </w:pPr>
+      <w:r>
+        <w:rPr>
+          <w:rFonts w:eastAsia="Times New Roman"/>
+          <w:color w:val="auto"/>
+          <w:kern w:val="0"/>
+          <w:lang w:val="fr-CA" w:eastAsia="fr-CA" w:bidi="ar-SA"/>
+          <w14:ligatures w14:val="none"/>
+        </w:rPr>
         <w:t>Projet qui consiste à vendre des automobiles, achetées chez des producteurs d’automobiles, à des clients !</w:t>
       </w:r>
     </w:p>
@@ -1446,11 +1559,53 @@
         <w:ind w:left="0" w:firstLine="0"/>
         <w:jc w:val="left"/>
         <w:rPr>
-          <w:sz w:val="20"/>
-          <w:szCs w:val="20"/>
-          <w:lang w:val="fr-CA"/>
-        </w:rPr>
-      </w:pPr>
+          <w:b/>
+          <w:bCs/>
+          <w:sz w:val="32"/>
+          <w:szCs w:val="32"/>
+          <w:lang w:val="fr-CA"/>
+        </w:rPr>
+      </w:pPr>
+      <w:r>
+        <w:rPr>
+          <w:b/>
+          <w:bCs/>
+          <w:sz w:val="32"/>
+          <w:szCs w:val="32"/>
+          <w:lang w:val="fr-CA"/>
+        </w:rPr>
+        <w:t>Lien</w:t>
+      </w:r>
+      <w:r>
+        <w:rPr>
+          <w:b/>
+          <w:bCs/>
+          <w:sz w:val="32"/>
+          <w:szCs w:val="32"/>
+          <w:lang w:val="fr-CA"/>
+        </w:rPr>
+        <w:t>s</w:t>
+      </w:r>
+      <w:r>
+        <w:rPr>
+          <w:b/>
+          <w:bCs/>
+          <w:sz w:val="32"/>
+          <w:szCs w:val="32"/>
+          <w:lang w:val="fr-CA"/>
+        </w:rPr>
+        <w:t xml:space="preserve"> </w:t>
+      </w:r>
+      <w:r>
+        <w:rPr>
+          <w:b/>
+          <w:bCs/>
+          <w:sz w:val="32"/>
+          <w:szCs w:val="32"/>
+          <w:lang w:val="fr-CA"/>
+        </w:rPr>
+        <w:t>:</w:t>
+      </w:r>
     </w:p>
     <w:p>
       <w:pPr>
@@ -1470,52 +1625,36 @@
         <w:ind w:left="0" w:firstLine="0"/>
         <w:jc w:val="left"/>
         <w:rPr>
-          <w:b/>
-          <w:bCs/>
-          <w:sz w:val="32"/>
-          <w:szCs w:val="32"/>
-          <w:lang w:val="fr-CA"/>
-        </w:rPr>
-      </w:pPr>
-      <w:r>
-        <w:rPr>
-          <w:b/>
-          <w:bCs/>
-          <w:sz w:val="32"/>
-          <w:szCs w:val="32"/>
-          <w:lang w:val="fr-CA"/>
-        </w:rPr>
-        <w:t>Lien</w:t>
-      </w:r>
-      <w:r>
-        <w:rPr>
-          <w:b/>
-          <w:bCs/>
-          <w:sz w:val="32"/>
-          <w:szCs w:val="32"/>
-          <w:lang w:val="fr-CA"/>
-        </w:rPr>
-        <w:t>s</w:t>
-      </w:r>
-      <w:r>
-        <w:rPr>
-          <w:b/>
-          <w:bCs/>
-          <w:sz w:val="32"/>
-          <w:szCs w:val="32"/>
-          <w:lang w:val="fr-CA"/>
-        </w:rPr>
-        <w:t xml:space="preserve"> </w:t>
-      </w:r>
-      <w:r>
-        <w:rPr>
-          <w:b/>
-          <w:bCs/>
-          <w:sz w:val="32"/>
-          <w:szCs w:val="32"/>
-          <w:lang w:val="fr-CA"/>
-        </w:rPr>
-        <w:t>:</w:t>
+          <w:sz w:val="20"/>
+          <w:szCs w:val="20"/>
+          <w:lang w:val="fr-CA"/>
+        </w:rPr>
+      </w:pPr>
+      <w:r>
+        <w:rPr>
+          <w:sz w:val="20"/>
+          <w:szCs w:val="20"/>
+          <w:lang w:val="fr-CA"/>
+        </w:rPr>
+        <w:t xml:space="preserve">NB : Le lien </w:t>
+      </w:r>
+      <w:proofErr w:type="spellStart"/>
+      <w:r>
+        <w:rPr>
+          <w:sz w:val="20"/>
+          <w:szCs w:val="20"/>
+          <w:lang w:val="fr-CA"/>
+        </w:rPr>
+        <w:t>webdev</w:t>
+      </w:r>
+      <w:proofErr w:type="spellEnd"/>
+      <w:r>
+        <w:rPr>
+          <w:sz w:val="20"/>
+          <w:szCs w:val="20"/>
+          <w:lang w:val="fr-CA"/>
+        </w:rPr>
+        <w:t xml:space="preserve"> ne marche pas encore</w:t>
       </w:r>
     </w:p>
     <w:p>
@@ -1524,8 +1663,6 @@
         <w:ind w:left="0" w:firstLine="0"/>
         <w:jc w:val="left"/>
         <w:rPr>
-          <w:sz w:val="20"/>
-          <w:szCs w:val="20"/>
           <w:lang w:val="fr-CA"/>
         </w:rPr>
       </w:pPr>
@@ -1542,39 +1679,6 @@
         </w:rPr>
       </w:pPr>
       <w:hyperlink r:id="rId7" w:history="1">
-        <w:r>
-          <w:rPr>
-            <w:rStyle w:val="Hyperlien"/>
-            <w:sz w:val="20"/>
-            <w:szCs w:val="20"/>
-            <w:lang w:val="fr-CA"/>
-          </w:rPr>
-          <w:t>https://e2194725.webdev.cmaisonneuve.qc.ca/tp1/client-index.php</w:t>
-        </w:r>
-      </w:hyperlink>
-    </w:p>
-    <w:p>
-      <w:pPr>
-        <w:spacing w:after="115"/>
-        <w:ind w:left="0" w:firstLine="0"/>
-        <w:jc w:val="left"/>
-        <w:rPr>
-          <w:lang w:val="fr-CA"/>
-        </w:rPr>
-      </w:pPr>
-    </w:p>
-    <w:p>
-      <w:pPr>
-        <w:spacing w:after="115"/>
-        <w:ind w:left="0" w:firstLine="0"/>
-        <w:jc w:val="left"/>
-        <w:rPr>
-          <w:sz w:val="20"/>
-          <w:szCs w:val="20"/>
-          <w:lang w:val="fr-CA"/>
-        </w:rPr>
-      </w:pPr>
-      <w:hyperlink r:id="rId8" w:history="1">
         <w:r>
           <w:rPr>
             <w:rStyle w:val="Hyperlien"/>

</xml_diff>